<commit_message>
further preprocessing in progress
</commit_message>
<xml_diff>
--- a/references/Data Dictionary.docx
+++ b/references/Data Dictionary.docx
@@ -1,6 +1,6 @@
 
 <file path=word/document.xml><?xml version="1.0" encoding="utf-8"?>
-<w:document xmlns:wpc="http://schemas.microsoft.com/office/word/2010/wordprocessingCanvas" xmlns:cx="http://schemas.microsoft.com/office/drawing/2014/chartex" xmlns:cx1="http://schemas.microsoft.com/office/drawing/2015/9/8/chartex" xmlns:cx2="http://schemas.microsoft.com/office/drawing/2015/10/21/chartex" xmlns:cx3="http://schemas.microsoft.com/office/drawing/2016/5/9/chartex" xmlns:cx4="http://schemas.microsoft.com/office/drawing/2016/5/10/chartex" xmlns:cx5="http://schemas.microsoft.com/office/drawing/2016/5/11/chartex" xmlns:cx6="http://schemas.microsoft.com/office/drawing/2016/5/12/chartex" xmlns:cx7="http://schemas.microsoft.com/office/drawing/2016/5/13/chartex" xmlns:cx8="http://schemas.microsoft.com/office/drawing/2016/5/14/chartex" xmlns:mc="http://schemas.openxmlformats.org/markup-compatibility/2006" xmlns:aink="http://schemas.microsoft.com/office/drawing/2016/ink" xmlns:am3d="http://schemas.microsoft.com/office/drawing/2017/model3d" xmlns:o="urn:schemas-microsoft-com:office:office" xmlns:oel="http://schemas.microsoft.com/office/2019/extlst" xmlns:r="http://schemas.openxmlformats.org/officeDocument/2006/relationships" xmlns:m="http://schemas.openxmlformats.org/officeDocument/2006/math" xmlns:v="urn:schemas-microsoft-com:vml" xmlns:wp14="http://schemas.microsoft.com/office/word/2010/wordprocessingDrawing" xmlns:wp="http://schemas.openxmlformats.org/drawingml/2006/wordprocessingDrawing" xmlns:w10="urn:schemas-microsoft-com:office:word" xmlns:w="http://schemas.openxmlformats.org/wordprocessingml/2006/main" xmlns:w14="http://schemas.microsoft.com/office/word/2010/wordml" xmlns:w15="http://schemas.microsoft.com/office/word/2012/wordml" xmlns:w16cex="http://schemas.microsoft.com/office/word/2018/wordml/cex" xmlns:w16cid="http://schemas.microsoft.com/office/word/2016/wordml/cid" xmlns:w16="http://schemas.microsoft.com/office/word/2018/wordml" xmlns:w16sdtdh="http://schemas.microsoft.com/office/word/2020/wordml/sdtdatahash" xmlns:w16se="http://schemas.microsoft.com/office/word/2015/wordml/symex" xmlns:wpg="http://schemas.microsoft.com/office/word/2010/wordprocessingGroup" xmlns:wpi="http://schemas.microsoft.com/office/word/2010/wordprocessingInk" xmlns:wne="http://schemas.microsoft.com/office/word/2006/wordml" xmlns:wps="http://schemas.microsoft.com/office/word/2010/wordprocessingShape" mc:Ignorable="w14 w15 w16se w16cid w16 w16cex w16sdtdh wp14">
+<w:document xmlns:wpc="http://schemas.microsoft.com/office/word/2010/wordprocessingCanvas" xmlns:cx="http://schemas.microsoft.com/office/drawing/2014/chartex" xmlns:cx1="http://schemas.microsoft.com/office/drawing/2015/9/8/chartex" xmlns:cx2="http://schemas.microsoft.com/office/drawing/2015/10/21/chartex" xmlns:cx3="http://schemas.microsoft.com/office/drawing/2016/5/9/chartex" xmlns:cx4="http://schemas.microsoft.com/office/drawing/2016/5/10/chartex" xmlns:cx5="http://schemas.microsoft.com/office/drawing/2016/5/11/chartex" xmlns:cx6="http://schemas.microsoft.com/office/drawing/2016/5/12/chartex" xmlns:cx7="http://schemas.microsoft.com/office/drawing/2016/5/13/chartex" xmlns:cx8="http://schemas.microsoft.com/office/drawing/2016/5/14/chartex" xmlns:mc="http://schemas.openxmlformats.org/markup-compatibility/2006" xmlns:aink="http://schemas.microsoft.com/office/drawing/2016/ink" xmlns:am3d="http://schemas.microsoft.com/office/drawing/2017/model3d" xmlns:o="urn:schemas-microsoft-com:office:office" xmlns:r="http://schemas.openxmlformats.org/officeDocument/2006/relationships" xmlns:m="http://schemas.openxmlformats.org/officeDocument/2006/math" xmlns:v="urn:schemas-microsoft-com:vml" xmlns:wp14="http://schemas.microsoft.com/office/word/2010/wordprocessingDrawing" xmlns:wp="http://schemas.openxmlformats.org/drawingml/2006/wordprocessingDrawing" xmlns:w10="urn:schemas-microsoft-com:office:word" xmlns:w="http://schemas.openxmlformats.org/wordprocessingml/2006/main" xmlns:w14="http://schemas.microsoft.com/office/word/2010/wordml" xmlns:w15="http://schemas.microsoft.com/office/word/2012/wordml" xmlns:w16cex="http://schemas.microsoft.com/office/word/2018/wordml/cex" xmlns:w16cid="http://schemas.microsoft.com/office/word/2016/wordml/cid" xmlns:w16="http://schemas.microsoft.com/office/word/2018/wordml" xmlns:w16sdtdh="http://schemas.microsoft.com/office/word/2020/wordml/sdtdatahash" xmlns:w16se="http://schemas.microsoft.com/office/word/2015/wordml/symex" xmlns:wpg="http://schemas.microsoft.com/office/word/2010/wordprocessingGroup" xmlns:wpi="http://schemas.microsoft.com/office/word/2010/wordprocessingInk" xmlns:wne="http://schemas.microsoft.com/office/word/2006/wordml" xmlns:wps="http://schemas.microsoft.com/office/word/2010/wordprocessingShape" mc:Ignorable="w14 w15 w16se w16cid w16 w16cex w16sdtdh wp14">
   <w:body>
     <w:tbl>
       <w:tblPr>
@@ -81,11 +81,9 @@
             <w:tcW w:w="3788" w:type="dxa"/>
           </w:tcPr>
           <w:p>
-            <w:proofErr w:type="spellStart"/>
             <w:r>
               <w:t>paper_id</w:t>
             </w:r>
-            <w:proofErr w:type="spellEnd"/>
           </w:p>
         </w:tc>
         <w:tc>
@@ -111,11 +109,9 @@
             <w:tcW w:w="3788" w:type="dxa"/>
           </w:tcPr>
           <w:p>
-            <w:proofErr w:type="spellStart"/>
             <w:r>
               <w:t>indegrees_of_cited_papers_sum</w:t>
             </w:r>
-            <w:proofErr w:type="spellEnd"/>
           </w:p>
         </w:tc>
         <w:tc>
@@ -141,44 +137,37 @@
             <w:tcW w:w="3788" w:type="dxa"/>
           </w:tcPr>
           <w:p>
-            <w:proofErr w:type="spellStart"/>
             <w:r>
               <w:t>indegrees_of_cited_papers_avg</w:t>
             </w:r>
-            <w:proofErr w:type="spellEnd"/>
-          </w:p>
-        </w:tc>
-        <w:tc>
-          <w:tcPr>
-            <w:tcW w:w="2672" w:type="dxa"/>
-          </w:tcPr>
-          <w:p>
-            <w:r>
-              <w:t>Average</w:t>
-            </w:r>
-            <w:r>
-              <w:t xml:space="preserve"> of indegrees of papers cited by the paper in focus</w:t>
-            </w:r>
-          </w:p>
-        </w:tc>
-        <w:tc>
-          <w:tcPr>
-            <w:tcW w:w="2556" w:type="dxa"/>
-          </w:tcPr>
-          <w:p/>
-        </w:tc>
-      </w:tr>
-      <w:tr>
-        <w:tc>
-          <w:tcPr>
-            <w:tcW w:w="3788" w:type="dxa"/>
-          </w:tcPr>
-          <w:p>
-            <w:proofErr w:type="spellStart"/>
+          </w:p>
+        </w:tc>
+        <w:tc>
+          <w:tcPr>
+            <w:tcW w:w="2672" w:type="dxa"/>
+          </w:tcPr>
+          <w:p>
+            <w:r>
+              <w:t>Average of indegrees of papers cited by the paper in focus</w:t>
+            </w:r>
+          </w:p>
+        </w:tc>
+        <w:tc>
+          <w:tcPr>
+            <w:tcW w:w="2556" w:type="dxa"/>
+          </w:tcPr>
+          <w:p/>
+        </w:tc>
+      </w:tr>
+      <w:tr>
+        <w:tc>
+          <w:tcPr>
+            <w:tcW w:w="3788" w:type="dxa"/>
+          </w:tcPr>
+          <w:p>
             <w:r>
               <w:t>recency_of_cited_papers_avg</w:t>
             </w:r>
-            <w:proofErr w:type="spellEnd"/>
           </w:p>
         </w:tc>
         <w:tc>
@@ -204,11 +193,9 @@
             <w:tcW w:w="3788" w:type="dxa"/>
           </w:tcPr>
           <w:p>
-            <w:proofErr w:type="spellStart"/>
             <w:r>
               <w:t>max_time_difference_bw_cited_papers</w:t>
             </w:r>
-            <w:proofErr w:type="spellEnd"/>
           </w:p>
         </w:tc>
         <w:tc>
@@ -235,10 +222,7 @@
           </w:tcPr>
           <w:p>
             <w:r>
-              <w:t>O</w:t>
-            </w:r>
-            <w:r>
-              <w:t>utdegree</w:t>
+              <w:t>Outdegree</w:t>
             </w:r>
           </w:p>
         </w:tc>
@@ -265,83 +249,64 @@
             <w:tcW w:w="3788" w:type="dxa"/>
           </w:tcPr>
           <w:p>
-            <w:proofErr w:type="spellStart"/>
             <w:r>
               <w:t>outdegrees_of_cited_papers_sum</w:t>
             </w:r>
-            <w:proofErr w:type="spellEnd"/>
-          </w:p>
-        </w:tc>
-        <w:tc>
-          <w:tcPr>
-            <w:tcW w:w="2672" w:type="dxa"/>
-          </w:tcPr>
-          <w:p>
-            <w:r>
-              <w:t xml:space="preserve">Sum of </w:t>
-            </w:r>
-            <w:r>
-              <w:t>out</w:t>
-            </w:r>
-            <w:r>
-              <w:t>degrees of papers cited by the paper in focus</w:t>
-            </w:r>
-          </w:p>
-        </w:tc>
-        <w:tc>
-          <w:tcPr>
-            <w:tcW w:w="2556" w:type="dxa"/>
-          </w:tcPr>
-          <w:p/>
-        </w:tc>
-      </w:tr>
-      <w:tr>
-        <w:tc>
-          <w:tcPr>
-            <w:tcW w:w="3788" w:type="dxa"/>
-          </w:tcPr>
-          <w:p>
-            <w:proofErr w:type="spellStart"/>
+          </w:p>
+        </w:tc>
+        <w:tc>
+          <w:tcPr>
+            <w:tcW w:w="2672" w:type="dxa"/>
+          </w:tcPr>
+          <w:p>
+            <w:r>
+              <w:t>Sum of outdegrees of papers cited by the paper in focus</w:t>
+            </w:r>
+          </w:p>
+        </w:tc>
+        <w:tc>
+          <w:tcPr>
+            <w:tcW w:w="2556" w:type="dxa"/>
+          </w:tcPr>
+          <w:p/>
+        </w:tc>
+      </w:tr>
+      <w:tr>
+        <w:tc>
+          <w:tcPr>
+            <w:tcW w:w="3788" w:type="dxa"/>
+          </w:tcPr>
+          <w:p>
             <w:r>
               <w:t>outdegrees_of_cited_papers_avg</w:t>
             </w:r>
-            <w:proofErr w:type="spellEnd"/>
-          </w:p>
-        </w:tc>
-        <w:tc>
-          <w:tcPr>
-            <w:tcW w:w="2672" w:type="dxa"/>
-          </w:tcPr>
-          <w:p>
-            <w:r>
-              <w:t xml:space="preserve">Average of </w:t>
-            </w:r>
-            <w:r>
-              <w:t>out</w:t>
-            </w:r>
-            <w:r>
-              <w:t>degrees of papers cited by the paper in focus</w:t>
-            </w:r>
-          </w:p>
-        </w:tc>
-        <w:tc>
-          <w:tcPr>
-            <w:tcW w:w="2556" w:type="dxa"/>
-          </w:tcPr>
-          <w:p/>
-        </w:tc>
-      </w:tr>
-      <w:tr>
-        <w:tc>
-          <w:tcPr>
-            <w:tcW w:w="3788" w:type="dxa"/>
-          </w:tcPr>
-          <w:p>
-            <w:r>
-              <w:t>S</w:t>
-            </w:r>
-            <w:r>
-              <w:t>ubmitter</w:t>
+          </w:p>
+        </w:tc>
+        <w:tc>
+          <w:tcPr>
+            <w:tcW w:w="2672" w:type="dxa"/>
+          </w:tcPr>
+          <w:p>
+            <w:r>
+              <w:t>Average of outdegrees of papers cited by the paper in focus</w:t>
+            </w:r>
+          </w:p>
+        </w:tc>
+        <w:tc>
+          <w:tcPr>
+            <w:tcW w:w="2556" w:type="dxa"/>
+          </w:tcPr>
+          <w:p/>
+        </w:tc>
+      </w:tr>
+      <w:tr>
+        <w:tc>
+          <w:tcPr>
+            <w:tcW w:w="3788" w:type="dxa"/>
+          </w:tcPr>
+          <w:p>
+            <w:r>
+              <w:t>Submitter</w:t>
             </w:r>
           </w:p>
         </w:tc>
@@ -368,11 +333,9 @@
             <w:tcW w:w="3788" w:type="dxa"/>
           </w:tcPr>
           <w:p>
-            <w:proofErr w:type="spellStart"/>
             <w:r>
               <w:t>submission_date</w:t>
             </w:r>
-            <w:proofErr w:type="spellEnd"/>
           </w:p>
         </w:tc>
         <w:tc>
@@ -399,10 +362,7 @@
           </w:tcPr>
           <w:p>
             <w:r>
-              <w:t>T</w:t>
-            </w:r>
-            <w:r>
-              <w:t>itle</w:t>
+              <w:t>Title</w:t>
             </w:r>
           </w:p>
         </w:tc>
@@ -430,10 +390,7 @@
           </w:tcPr>
           <w:p>
             <w:r>
-              <w:t>A</w:t>
-            </w:r>
-            <w:r>
-              <w:t>uthors</w:t>
+              <w:t>Authors</w:t>
             </w:r>
           </w:p>
         </w:tc>
@@ -461,10 +418,7 @@
           </w:tcPr>
           <w:p>
             <w:r>
-              <w:t>C</w:t>
-            </w:r>
-            <w:r>
-              <w:t>omments</w:t>
+              <w:t>Comments</w:t>
             </w:r>
           </w:p>
         </w:tc>
@@ -491,11 +445,9 @@
             <w:tcW w:w="3788" w:type="dxa"/>
           </w:tcPr>
           <w:p>
-            <w:proofErr w:type="spellStart"/>
             <w:r>
               <w:t>report_no</w:t>
             </w:r>
-            <w:proofErr w:type="spellEnd"/>
           </w:p>
         </w:tc>
         <w:tc>
@@ -521,11 +473,9 @@
             <w:tcW w:w="3788" w:type="dxa"/>
           </w:tcPr>
           <w:p>
-            <w:proofErr w:type="spellStart"/>
             <w:r>
               <w:t>journal_ref</w:t>
             </w:r>
-            <w:proofErr w:type="spellEnd"/>
           </w:p>
         </w:tc>
         <w:tc>
@@ -552,10 +502,7 @@
           </w:tcPr>
           <w:p>
             <w:r>
-              <w:t>A</w:t>
-            </w:r>
-            <w:r>
-              <w:t>bstract</w:t>
+              <w:t>Abstract</w:t>
             </w:r>
           </w:p>
         </w:tc>
@@ -582,11 +529,9 @@
             <w:tcW w:w="3788" w:type="dxa"/>
           </w:tcPr>
           <w:p>
-            <w:proofErr w:type="spellStart"/>
             <w:r>
               <w:t>submitter_email</w:t>
             </w:r>
-            <w:proofErr w:type="spellEnd"/>
           </w:p>
         </w:tc>
         <w:tc>
@@ -612,11 +557,9 @@
             <w:tcW w:w="3788" w:type="dxa"/>
           </w:tcPr>
           <w:p>
-            <w:proofErr w:type="spellStart"/>
             <w:r>
               <w:t>submitter_name</w:t>
             </w:r>
-            <w:proofErr w:type="spellEnd"/>
           </w:p>
         </w:tc>
         <w:tc>
@@ -642,11 +585,9 @@
             <w:tcW w:w="3788" w:type="dxa"/>
           </w:tcPr>
           <w:p>
-            <w:proofErr w:type="spellStart"/>
             <w:r>
               <w:t>is_revised</w:t>
             </w:r>
-            <w:proofErr w:type="spellEnd"/>
           </w:p>
         </w:tc>
         <w:tc>
@@ -672,11 +613,9 @@
             <w:tcW w:w="3788" w:type="dxa"/>
           </w:tcPr>
           <w:p>
-            <w:proofErr w:type="spellStart"/>
             <w:r>
               <w:t>times_revised</w:t>
             </w:r>
-            <w:proofErr w:type="spellEnd"/>
           </w:p>
         </w:tc>
         <w:tc>
@@ -702,11 +641,9 @@
             <w:tcW w:w="3788" w:type="dxa"/>
           </w:tcPr>
           <w:p>
-            <w:proofErr w:type="spellStart"/>
             <w:r>
               <w:t>first_submission_datetime</w:t>
             </w:r>
-            <w:proofErr w:type="spellEnd"/>
           </w:p>
         </w:tc>
         <w:tc>
@@ -732,11 +669,9 @@
             <w:tcW w:w="3788" w:type="dxa"/>
           </w:tcPr>
           <w:p>
-            <w:proofErr w:type="spellStart"/>
             <w:r>
               <w:t>first_submission_date</w:t>
             </w:r>
-            <w:proofErr w:type="spellEnd"/>
           </w:p>
         </w:tc>
         <w:tc>
@@ -762,11 +697,9 @@
             <w:tcW w:w="3788" w:type="dxa"/>
           </w:tcPr>
           <w:p>
-            <w:proofErr w:type="spellStart"/>
             <w:r>
               <w:t>num_of_pages</w:t>
             </w:r>
-            <w:proofErr w:type="spellEnd"/>
           </w:p>
         </w:tc>
         <w:tc>
@@ -793,10 +726,7 @@
           </w:tcPr>
           <w:p>
             <w:r>
-              <w:t>F</w:t>
-            </w:r>
-            <w:r>
-              <w:t>ormat</w:t>
+              <w:t>Format</w:t>
             </w:r>
           </w:p>
         </w:tc>
@@ -823,11 +753,9 @@
             <w:tcW w:w="3788" w:type="dxa"/>
           </w:tcPr>
           <w:p>
-            <w:proofErr w:type="spellStart"/>
             <w:r>
               <w:t>journal_counts</w:t>
             </w:r>
-            <w:proofErr w:type="spellEnd"/>
           </w:p>
         </w:tc>
         <w:tc>
@@ -909,11 +837,9 @@
             <w:tcW w:w="3788" w:type="dxa"/>
           </w:tcPr>
           <w:p>
-            <w:proofErr w:type="spellStart"/>
             <w:r>
               <w:t>label_name</w:t>
             </w:r>
-            <w:proofErr w:type="spellEnd"/>
           </w:p>
         </w:tc>
         <w:tc>
@@ -931,6 +857,298 @@
             <w:tcW w:w="2556" w:type="dxa"/>
           </w:tcPr>
           <w:p/>
+        </w:tc>
+      </w:tr>
+      <w:tr>
+        <w:tc>
+          <w:tcPr>
+            <w:tcW w:w="3788" w:type="dxa"/>
+          </w:tcPr>
+          <w:p>
+            <w:r>
+              <w:t>submitter_counts</w:t>
+            </w:r>
+          </w:p>
+        </w:tc>
+        <w:tc>
+          <w:tcPr>
+            <w:tcW w:w="2672" w:type="dxa"/>
+          </w:tcPr>
+          <w:p>
+            <w:r>
+              <w:t>Number of papers submitted by the submitter</w:t>
+            </w:r>
+          </w:p>
+        </w:tc>
+        <w:tc>
+          <w:tcPr>
+            <w:tcW w:w="2556" w:type="dxa"/>
+          </w:tcPr>
+          <w:p>
+            <w:r>
+              <w:t>Int</w:t>
+            </w:r>
+          </w:p>
+        </w:tc>
+      </w:tr>
+      <w:tr>
+        <w:tc>
+          <w:tcPr>
+            <w:tcW w:w="3788" w:type="dxa"/>
+          </w:tcPr>
+          <w:p>
+            <w:r>
+              <w:t>submitter_active</w:t>
+            </w:r>
+          </w:p>
+        </w:tc>
+        <w:tc>
+          <w:tcPr>
+            <w:tcW w:w="2672" w:type="dxa"/>
+          </w:tcPr>
+          <w:p>
+            <w:pPr>
+              <w:rPr>
+                <w:lang w:val="en-US"/>
+              </w:rPr>
+            </w:pPr>
+            <w:r>
+              <w:t>Submitter activity mar</w:t>
+            </w:r>
+            <w:r>
+              <w:rPr>
+                <w:lang w:val="en-US"/>
+              </w:rPr>
+              <w:t>ker. 1 if s</w:t>
+            </w:r>
+            <w:r>
+              <w:rPr>
+                <w:lang w:val="en-US"/>
+              </w:rPr>
+              <w:t>ubmitter has submitted 5 or more papers, 0 if 4 or less</w:t>
+            </w:r>
+          </w:p>
+        </w:tc>
+        <w:tc>
+          <w:tcPr>
+            <w:tcW w:w="2556" w:type="dxa"/>
+          </w:tcPr>
+          <w:p>
+            <w:r>
+              <w:t>Int</w:t>
+            </w:r>
+          </w:p>
+        </w:tc>
+      </w:tr>
+      <w:tr>
+        <w:tc>
+          <w:tcPr>
+            <w:tcW w:w="3788" w:type="dxa"/>
+          </w:tcPr>
+          <w:p>
+            <w:r>
+              <w:lastRenderedPageBreak/>
+              <w:t>journal_popularity</w:t>
+            </w:r>
+          </w:p>
+        </w:tc>
+        <w:tc>
+          <w:tcPr>
+            <w:tcW w:w="2672" w:type="dxa"/>
+          </w:tcPr>
+          <w:p>
+            <w:r>
+              <w:t>Journal popularity marker. 1 if there are 13 or more papers in the database published in this journal, 0 if 12 or less</w:t>
+            </w:r>
+          </w:p>
+        </w:tc>
+        <w:tc>
+          <w:tcPr>
+            <w:tcW w:w="2556" w:type="dxa"/>
+          </w:tcPr>
+          <w:p>
+            <w:r>
+              <w:t>Int</w:t>
+            </w:r>
+          </w:p>
+        </w:tc>
+      </w:tr>
+      <w:tr>
+        <w:tc>
+          <w:tcPr>
+            <w:tcW w:w="3788" w:type="dxa"/>
+          </w:tcPr>
+          <w:p>
+            <w:r>
+              <w:t>format_latex</w:t>
+            </w:r>
+          </w:p>
+        </w:tc>
+        <w:tc>
+          <w:tcPr>
+            <w:tcW w:w="2672" w:type="dxa"/>
+          </w:tcPr>
+          <w:p>
+            <w:r>
+              <w:t>Marker showing whether the paper was submitted in latex format. 1 if yes, 0 if no</w:t>
+            </w:r>
+          </w:p>
+        </w:tc>
+        <w:tc>
+          <w:tcPr>
+            <w:tcW w:w="2556" w:type="dxa"/>
+          </w:tcPr>
+          <w:p>
+            <w:r>
+              <w:t>int</w:t>
+            </w:r>
+          </w:p>
+        </w:tc>
+      </w:tr>
+      <w:tr>
+        <w:tc>
+          <w:tcPr>
+            <w:tcW w:w="3788" w:type="dxa"/>
+          </w:tcPr>
+          <w:p>
+            <w:r>
+              <w:t>format_revtex</w:t>
+            </w:r>
+          </w:p>
+        </w:tc>
+        <w:tc>
+          <w:tcPr>
+            <w:tcW w:w="2672" w:type="dxa"/>
+          </w:tcPr>
+          <w:p>
+            <w:r>
+              <w:t xml:space="preserve">Marker showing whether the paper was submitted in </w:t>
+            </w:r>
+            <w:r>
+              <w:t>rev</w:t>
+            </w:r>
+            <w:r>
+              <w:t>tex format. 1 if yes, 0 if no</w:t>
+            </w:r>
+          </w:p>
+        </w:tc>
+        <w:tc>
+          <w:tcPr>
+            <w:tcW w:w="2556" w:type="dxa"/>
+          </w:tcPr>
+          <w:p>
+            <w:r>
+              <w:t>Int</w:t>
+            </w:r>
+          </w:p>
+        </w:tc>
+      </w:tr>
+      <w:tr>
+        <w:tc>
+          <w:tcPr>
+            <w:tcW w:w="3788" w:type="dxa"/>
+          </w:tcPr>
+          <w:p>
+            <w:r>
+              <w:t>format_harvmac</w:t>
+            </w:r>
+          </w:p>
+        </w:tc>
+        <w:tc>
+          <w:tcPr>
+            <w:tcW w:w="2672" w:type="dxa"/>
+          </w:tcPr>
+          <w:p>
+            <w:r>
+              <w:t xml:space="preserve">Marker showing whether the paper was submitted in </w:t>
+            </w:r>
+            <w:r>
+              <w:t>harvmac</w:t>
+            </w:r>
+            <w:r>
+              <w:t xml:space="preserve"> format. 1 if yes, 0 if no</w:t>
+            </w:r>
+          </w:p>
+        </w:tc>
+        <w:tc>
+          <w:tcPr>
+            <w:tcW w:w="2556" w:type="dxa"/>
+          </w:tcPr>
+          <w:p>
+            <w:r>
+              <w:t>Int</w:t>
+            </w:r>
+          </w:p>
+        </w:tc>
+      </w:tr>
+      <w:tr>
+        <w:tc>
+          <w:tcPr>
+            <w:tcW w:w="3788" w:type="dxa"/>
+          </w:tcPr>
+          <w:p>
+            <w:r>
+              <w:t>format_plaintex</w:t>
+            </w:r>
+          </w:p>
+        </w:tc>
+        <w:tc>
+          <w:tcPr>
+            <w:tcW w:w="2672" w:type="dxa"/>
+          </w:tcPr>
+          <w:p>
+            <w:r>
+              <w:t xml:space="preserve">Marker showing whether the paper was submitted in </w:t>
+            </w:r>
+            <w:r>
+              <w:t>plaintex</w:t>
+            </w:r>
+            <w:r>
+              <w:t xml:space="preserve"> format. 1 if yes, 0 if no</w:t>
+            </w:r>
+          </w:p>
+        </w:tc>
+        <w:tc>
+          <w:tcPr>
+            <w:tcW w:w="2556" w:type="dxa"/>
+          </w:tcPr>
+          <w:p>
+            <w:r>
+              <w:t xml:space="preserve">Int </w:t>
+            </w:r>
+          </w:p>
+        </w:tc>
+      </w:tr>
+      <w:tr>
+        <w:tc>
+          <w:tcPr>
+            <w:tcW w:w="3788" w:type="dxa"/>
+          </w:tcPr>
+          <w:p>
+            <w:r>
+              <w:t>datedelta</w:t>
+            </w:r>
+          </w:p>
+        </w:tc>
+        <w:tc>
+          <w:tcPr>
+            <w:tcW w:w="2672" w:type="dxa"/>
+          </w:tcPr>
+          <w:p>
+            <w:r>
+              <w:t>Number of days passed between the paper being added to graph and the date of first publication. Note: multiple outliers exist.</w:t>
+            </w:r>
+          </w:p>
+        </w:tc>
+        <w:tc>
+          <w:tcPr>
+            <w:tcW w:w="2556" w:type="dxa"/>
+          </w:tcPr>
+          <w:p>
+            <w:r>
+              <w:t>int</w:t>
+            </w:r>
+          </w:p>
         </w:tc>
       </w:tr>
     </w:tbl>

</xml_diff>